<commit_message>
Devlog update en GDD
</commit_message>
<xml_diff>
--- a/Uitleg en Opdrachten/GDD/Game Design Doc Petar Bozovic.docx
+++ b/Uitleg en Opdrachten/GDD/Game Design Doc Petar Bozovic.docx
@@ -127,35 +127,7 @@
                       <w:i/>
                       <w:color w:val="B7B7B7"/>
                     </w:rPr>
-                    <w:t>07</w:t>
-                  </w:r>
-                  <w:r>
-                    <w:rPr>
-                      <w:i/>
-                      <w:color w:val="B7B7B7"/>
-                    </w:rPr>
-                    <w:t>/</w:t>
-                  </w:r>
-                  <w:r>
-                    <w:rPr>
-                      <w:i/>
-                      <w:color w:val="B7B7B7"/>
-                    </w:rPr>
-                    <w:t>02</w:t>
-                  </w:r>
-                  <w:r>
-                    <w:rPr>
-                      <w:i/>
-                      <w:color w:val="B7B7B7"/>
-                    </w:rPr>
-                    <w:t>/</w:t>
-                  </w:r>
-                  <w:r>
-                    <w:rPr>
-                      <w:i/>
-                      <w:color w:val="B7B7B7"/>
-                    </w:rPr>
-                    <w:t>2023</w:t>
+                    <w:t>07/02/2023</w:t>
                   </w:r>
                 </w:p>
                 <w:p>
@@ -1590,7 +1562,7 @@
                       <w:iCs/>
                       <w:color w:val="1D1B11" w:themeColor="background2" w:themeShade="1A"/>
                     </w:rPr>
-                    <w:t>description of any other expected special effects or animation in the project.</w:t>
+                    <w:t>-</w:t>
                   </w:r>
                 </w:p>
               </w:tc>
@@ -1771,103 +1743,7 @@
                       <w:iCs/>
                       <w:color w:val="1D1B11" w:themeColor="background2" w:themeShade="1A"/>
                     </w:rPr>
-                    <w:t xml:space="preserve">Hoe </w:t>
-                  </w:r>
-                  <w:proofErr w:type="spellStart"/>
-                  <w:r>
-                    <w:rPr>
-                      <w:iCs/>
-                      <w:color w:val="1D1B11" w:themeColor="background2" w:themeShade="1A"/>
-                    </w:rPr>
-                    <w:t>meer</w:t>
-                  </w:r>
-                  <w:proofErr w:type="spellEnd"/>
-                  <w:r>
-                    <w:rPr>
-                      <w:iCs/>
-                      <w:color w:val="1D1B11" w:themeColor="background2" w:themeShade="1A"/>
-                    </w:rPr>
-                    <w:t xml:space="preserve"> </w:t>
-                  </w:r>
-                  <w:proofErr w:type="spellStart"/>
-                  <w:r>
-                    <w:rPr>
-                      <w:iCs/>
-                      <w:color w:val="1D1B11" w:themeColor="background2" w:themeShade="1A"/>
-                    </w:rPr>
-                    <w:t>punten</w:t>
-                  </w:r>
-                  <w:proofErr w:type="spellEnd"/>
-                  <w:r>
-                    <w:rPr>
-                      <w:iCs/>
-                      <w:color w:val="1D1B11" w:themeColor="background2" w:themeShade="1A"/>
-                    </w:rPr>
-                    <w:t xml:space="preserve"> je </w:t>
-                  </w:r>
-                  <w:proofErr w:type="spellStart"/>
-                  <w:r>
-                    <w:rPr>
-                      <w:iCs/>
-                      <w:color w:val="1D1B11" w:themeColor="background2" w:themeShade="1A"/>
-                    </w:rPr>
-                    <w:t>hebt</w:t>
-                  </w:r>
-                  <w:proofErr w:type="spellEnd"/>
-                  <w:r>
-                    <w:rPr>
-                      <w:iCs/>
-                      <w:color w:val="1D1B11" w:themeColor="background2" w:themeShade="1A"/>
-                    </w:rPr>
-                    <w:t xml:space="preserve"> hoe </w:t>
-                  </w:r>
-                  <w:proofErr w:type="spellStart"/>
-                  <w:r>
-                    <w:rPr>
-                      <w:iCs/>
-                      <w:color w:val="1D1B11" w:themeColor="background2" w:themeShade="1A"/>
-                    </w:rPr>
-                    <w:t>sneller</w:t>
-                  </w:r>
-                  <w:proofErr w:type="spellEnd"/>
-                  <w:r>
-                    <w:rPr>
-                      <w:iCs/>
-                      <w:color w:val="1D1B11" w:themeColor="background2" w:themeShade="1A"/>
-                    </w:rPr>
-                    <w:t xml:space="preserve"> de </w:t>
-                  </w:r>
-                  <w:proofErr w:type="spellStart"/>
-                  <w:r>
-                    <w:rPr>
-                      <w:iCs/>
-                      <w:color w:val="1D1B11" w:themeColor="background2" w:themeShade="1A"/>
-                    </w:rPr>
-                    <w:t>planeten</w:t>
-                  </w:r>
-                  <w:proofErr w:type="spellEnd"/>
-                  <w:r>
-                    <w:rPr>
-                      <w:iCs/>
-                      <w:color w:val="1D1B11" w:themeColor="background2" w:themeShade="1A"/>
-                    </w:rPr>
-                    <w:t xml:space="preserve"> </w:t>
-                  </w:r>
-                  <w:proofErr w:type="spellStart"/>
-                  <w:r>
-                    <w:rPr>
-                      <w:iCs/>
-                      <w:color w:val="1D1B11" w:themeColor="background2" w:themeShade="1A"/>
-                    </w:rPr>
-                    <w:t>gaan</w:t>
-                  </w:r>
-                  <w:proofErr w:type="spellEnd"/>
-                  <w:r>
-                    <w:rPr>
-                      <w:iCs/>
-                      <w:color w:val="1D1B11" w:themeColor="background2" w:themeShade="1A"/>
-                    </w:rPr>
-                    <w:t>.</w:t>
+                    <w:t>Hoe meer punten je hebt hoe sneller de planeten gaan.</w:t>
                   </w:r>
                 </w:p>
               </w:tc>
@@ -1958,129 +1834,8 @@
                       <w:iCs/>
                       <w:color w:val="1D1B11" w:themeColor="background2" w:themeShade="1A"/>
                     </w:rPr>
-                    <w:t xml:space="preserve">De game </w:t>
+                    <w:t>De game wordt moeilijker naarmate de tijd om het niet even makkelijk te houden</w:t>
                   </w:r>
-                  <w:proofErr w:type="spellStart"/>
-                  <w:r>
-                    <w:rPr>
-                      <w:iCs/>
-                      <w:color w:val="1D1B11" w:themeColor="background2" w:themeShade="1A"/>
-                    </w:rPr>
-                    <w:t>wordt</w:t>
-                  </w:r>
-                  <w:proofErr w:type="spellEnd"/>
-                  <w:r>
-                    <w:rPr>
-                      <w:iCs/>
-                      <w:color w:val="1D1B11" w:themeColor="background2" w:themeShade="1A"/>
-                    </w:rPr>
-                    <w:t xml:space="preserve"> </w:t>
-                  </w:r>
-                  <w:proofErr w:type="spellStart"/>
-                  <w:r>
-                    <w:rPr>
-                      <w:iCs/>
-                      <w:color w:val="1D1B11" w:themeColor="background2" w:themeShade="1A"/>
-                    </w:rPr>
-                    <w:t>moeilijker</w:t>
-                  </w:r>
-                  <w:proofErr w:type="spellEnd"/>
-                  <w:r>
-                    <w:rPr>
-                      <w:iCs/>
-                      <w:color w:val="1D1B11" w:themeColor="background2" w:themeShade="1A"/>
-                    </w:rPr>
-                    <w:t xml:space="preserve"> </w:t>
-                  </w:r>
-                  <w:proofErr w:type="spellStart"/>
-                  <w:r>
-                    <w:rPr>
-                      <w:iCs/>
-                      <w:color w:val="1D1B11" w:themeColor="background2" w:themeShade="1A"/>
-                    </w:rPr>
-                    <w:t>naarmate</w:t>
-                  </w:r>
-                  <w:proofErr w:type="spellEnd"/>
-                  <w:r>
-                    <w:rPr>
-                      <w:iCs/>
-                      <w:color w:val="1D1B11" w:themeColor="background2" w:themeShade="1A"/>
-                    </w:rPr>
-                    <w:t xml:space="preserve"> de </w:t>
-                  </w:r>
-                  <w:proofErr w:type="spellStart"/>
-                  <w:r>
-                    <w:rPr>
-                      <w:iCs/>
-                      <w:color w:val="1D1B11" w:themeColor="background2" w:themeShade="1A"/>
-                    </w:rPr>
-                    <w:t>tijd</w:t>
-                  </w:r>
-                  <w:proofErr w:type="spellEnd"/>
-                  <w:r>
-                    <w:rPr>
-                      <w:iCs/>
-                      <w:color w:val="1D1B11" w:themeColor="background2" w:themeShade="1A"/>
-                    </w:rPr>
-                    <w:t xml:space="preserve"> om het </w:t>
-                  </w:r>
-                  <w:proofErr w:type="spellStart"/>
-                  <w:r>
-                    <w:rPr>
-                      <w:iCs/>
-                      <w:color w:val="1D1B11" w:themeColor="background2" w:themeShade="1A"/>
-                    </w:rPr>
-                    <w:t>niet</w:t>
-                  </w:r>
-                  <w:proofErr w:type="spellEnd"/>
-                  <w:r>
-                    <w:rPr>
-                      <w:iCs/>
-                      <w:color w:val="1D1B11" w:themeColor="background2" w:themeShade="1A"/>
-                    </w:rPr>
-                    <w:t xml:space="preserve"> even </w:t>
-                  </w:r>
-                  <w:proofErr w:type="spellStart"/>
-                  <w:r>
-                    <w:rPr>
-                      <w:iCs/>
-                      <w:color w:val="1D1B11" w:themeColor="background2" w:themeShade="1A"/>
-                    </w:rPr>
-                    <w:t>makkelijk</w:t>
-                  </w:r>
-                  <w:proofErr w:type="spellEnd"/>
-                  <w:r>
-                    <w:rPr>
-                      <w:iCs/>
-                      <w:color w:val="1D1B11" w:themeColor="background2" w:themeShade="1A"/>
-                    </w:rPr>
-                    <w:t xml:space="preserve"> </w:t>
-                  </w:r>
-                  <w:proofErr w:type="spellStart"/>
-                  <w:r>
-                    <w:rPr>
-                      <w:iCs/>
-                      <w:color w:val="1D1B11" w:themeColor="background2" w:themeShade="1A"/>
-                    </w:rPr>
-                    <w:t>te</w:t>
-                  </w:r>
-                  <w:proofErr w:type="spellEnd"/>
-                  <w:r>
-                    <w:rPr>
-                      <w:iCs/>
-                      <w:color w:val="1D1B11" w:themeColor="background2" w:themeShade="1A"/>
-                    </w:rPr>
-                    <w:t xml:space="preserve"> </w:t>
-                  </w:r>
-                  <w:proofErr w:type="spellStart"/>
-                  <w:r>
-                    <w:rPr>
-                      <w:iCs/>
-                      <w:color w:val="1D1B11" w:themeColor="background2" w:themeShade="1A"/>
-                    </w:rPr>
-                    <w:t>houden</w:t>
-                  </w:r>
-                  <w:proofErr w:type="spellEnd"/>
                 </w:p>
               </w:tc>
             </w:tr>
@@ -2484,7 +2239,14 @@
                       <w:iCs/>
                       <w:color w:val="1D1B11" w:themeColor="background2" w:themeShade="1A"/>
                     </w:rPr>
-                    <w:t>Score: The more obstacles you survive</w:t>
+                    <w:t xml:space="preserve">Score: </w:t>
+                  </w:r>
+                  <w:r>
+                    <w:rPr>
+                      <w:iCs/>
+                      <w:color w:val="1D1B11" w:themeColor="background2" w:themeShade="1A"/>
+                    </w:rPr>
+                    <w:t>The longer you survive</w:t>
                   </w:r>
                 </w:p>
               </w:tc>
@@ -3115,7 +2877,7 @@
                       <w:i/>
                       <w:color w:val="B7B7B7"/>
                     </w:rPr>
-                    <w:t>Functional feature(s) by milestone #1</w:t>
+                    <w:t>Player is moveable</w:t>
                   </w:r>
                 </w:p>
               </w:tc>
@@ -3200,7 +2962,19 @@
                     <w:rPr>
                       <w:i/>
                     </w:rPr>
-                    <w:t>mm/dd</w:t>
+                    <w:t>02</w:t>
+                  </w:r>
+                  <w:r>
+                    <w:rPr>
+                      <w:i/>
+                    </w:rPr>
+                    <w:t>/</w:t>
+                  </w:r>
+                  <w:r>
+                    <w:rPr>
+                      <w:i/>
+                    </w:rPr>
+                    <w:t>11</w:t>
                   </w:r>
                 </w:p>
               </w:tc>
@@ -3330,7 +3104,7 @@
                       <w:i/>
                       <w:color w:val="B7B7B7"/>
                     </w:rPr>
-                    <w:t>Functional feature(s) by milestone #2</w:t>
+                    <w:t>Planets spawn in and move to the player</w:t>
                   </w:r>
                 </w:p>
               </w:tc>
@@ -3415,7 +3189,19 @@
                     <w:rPr>
                       <w:i/>
                     </w:rPr>
-                    <w:t>mm/dd</w:t>
+                    <w:t>02</w:t>
+                  </w:r>
+                  <w:r>
+                    <w:rPr>
+                      <w:i/>
+                    </w:rPr>
+                    <w:t>/</w:t>
+                  </w:r>
+                  <w:r>
+                    <w:rPr>
+                      <w:i/>
+                    </w:rPr>
+                    <w:t>14</w:t>
                   </w:r>
                 </w:p>
               </w:tc>
@@ -3545,7 +3331,7 @@
                       <w:i/>
                       <w:color w:val="B7B7B7"/>
                     </w:rPr>
-                    <w:t>Functional feature(s) by milestone #3</w:t>
+                    <w:t>Score adds up when surviving</w:t>
                   </w:r>
                 </w:p>
               </w:tc>
@@ -3630,7 +3416,19 @@
                     <w:rPr>
                       <w:i/>
                     </w:rPr>
-                    <w:t>mm/dd</w:t>
+                    <w:t>02</w:t>
+                  </w:r>
+                  <w:r>
+                    <w:rPr>
+                      <w:i/>
+                    </w:rPr>
+                    <w:t>/</w:t>
+                  </w:r>
+                  <w:r>
+                    <w:rPr>
+                      <w:i/>
+                    </w:rPr>
+                    <w:t>15</w:t>
                   </w:r>
                 </w:p>
               </w:tc>
@@ -3753,7 +3551,7 @@
                       <w:i/>
                       <w:color w:val="B7B7B7"/>
                     </w:rPr>
-                    <w:t>Functional feature(s) by milestone #4</w:t>
+                    <w:t>Title screen shows company name and End Screen</w:t>
                   </w:r>
                 </w:p>
               </w:tc>
@@ -3838,7 +3636,19 @@
                     <w:rPr>
                       <w:i/>
                     </w:rPr>
-                    <w:t>mm/dd</w:t>
+                    <w:t>02</w:t>
+                  </w:r>
+                  <w:r>
+                    <w:rPr>
+                      <w:i/>
+                    </w:rPr>
+                    <w:t>/</w:t>
+                  </w:r>
+                  <w:r>
+                    <w:rPr>
+                      <w:i/>
+                    </w:rPr>
+                    <w:t>21</w:t>
                   </w:r>
                 </w:p>
               </w:tc>
@@ -3961,7 +3771,7 @@
                       <w:i/>
                       <w:color w:val="B7B7B7"/>
                     </w:rPr>
-                    <w:t>Functional feature(s) by milestone #5</w:t>
+                    <w:t>Polish Game and Finish up</w:t>
                   </w:r>
                 </w:p>
               </w:tc>
@@ -4046,7 +3856,19 @@
                     <w:rPr>
                       <w:i/>
                     </w:rPr>
-                    <w:t>mm/dd</w:t>
+                    <w:t>02</w:t>
+                  </w:r>
+                  <w:r>
+                    <w:rPr>
+                      <w:i/>
+                    </w:rPr>
+                    <w:t>/</w:t>
+                  </w:r>
+                  <w:r>
+                    <w:rPr>
+                      <w:i/>
+                    </w:rPr>
+                    <w:t>22</w:t>
                   </w:r>
                 </w:p>
               </w:tc>

</xml_diff>

<commit_message>
Update aan Devlog en GDD
Op basis van feedback vanuit de 'klant'
</commit_message>
<xml_diff>
--- a/Uitleg en Opdrachten/GDD/Game Design Doc Petar Bozovic.docx
+++ b/Uitleg en Opdrachten/GDD/Game Design Doc Petar Bozovic.docx
@@ -1,6 +1,6 @@
 
 <file path=word/document.xml><?xml version="1.0" encoding="utf-8"?>
-<w:document xmlns:wpc="http://schemas.microsoft.com/office/word/2010/wordprocessingCanvas" xmlns:cx="http://schemas.microsoft.com/office/drawing/2014/chartex" xmlns:cx1="http://schemas.microsoft.com/office/drawing/2015/9/8/chartex" xmlns:cx2="http://schemas.microsoft.com/office/drawing/2015/10/21/chartex" xmlns:cx3="http://schemas.microsoft.com/office/drawing/2016/5/9/chartex" xmlns:cx4="http://schemas.microsoft.com/office/drawing/2016/5/10/chartex" xmlns:cx5="http://schemas.microsoft.com/office/drawing/2016/5/11/chartex" xmlns:cx6="http://schemas.microsoft.com/office/drawing/2016/5/12/chartex" xmlns:cx7="http://schemas.microsoft.com/office/drawing/2016/5/13/chartex" xmlns:cx8="http://schemas.microsoft.com/office/drawing/2016/5/14/chartex" xmlns:mc="http://schemas.openxmlformats.org/markup-compatibility/2006" xmlns:aink="http://schemas.microsoft.com/office/drawing/2016/ink" xmlns:am3d="http://schemas.microsoft.com/office/drawing/2017/model3d" xmlns:o="urn:schemas-microsoft-com:office:office" xmlns:oel="http://schemas.microsoft.com/office/2019/extlst" xmlns:r="http://schemas.openxmlformats.org/officeDocument/2006/relationships" xmlns:m="http://schemas.openxmlformats.org/officeDocument/2006/math" xmlns:v="urn:schemas-microsoft-com:vml" xmlns:wp14="http://schemas.microsoft.com/office/word/2010/wordprocessingDrawing" xmlns:wp="http://schemas.openxmlformats.org/drawingml/2006/wordprocessingDrawing" xmlns:w10="urn:schemas-microsoft-com:office:word" xmlns:w="http://schemas.openxmlformats.org/wordprocessingml/2006/main" xmlns:w14="http://schemas.microsoft.com/office/word/2010/wordml" xmlns:w15="http://schemas.microsoft.com/office/word/2012/wordml" xmlns:w16cex="http://schemas.microsoft.com/office/word/2018/wordml/cex" xmlns:w16cid="http://schemas.microsoft.com/office/word/2016/wordml/cid" xmlns:w16="http://schemas.microsoft.com/office/word/2018/wordml" xmlns:w16sdtdh="http://schemas.microsoft.com/office/word/2020/wordml/sdtdatahash" xmlns:w16se="http://schemas.microsoft.com/office/word/2015/wordml/symex" xmlns:wpg="http://schemas.microsoft.com/office/word/2010/wordprocessingGroup" xmlns:wpi="http://schemas.microsoft.com/office/word/2010/wordprocessingInk" xmlns:wne="http://schemas.microsoft.com/office/word/2006/wordml" xmlns:wps="http://schemas.microsoft.com/office/word/2010/wordprocessingShape" mc:Ignorable="w14 w15 w16se w16cid w16 w16cex w16sdtdh wp14">
+<w:document xmlns:wpc="http://schemas.microsoft.com/office/word/2010/wordprocessingCanvas" xmlns:cx="http://schemas.microsoft.com/office/drawing/2014/chartex" xmlns:cx1="http://schemas.microsoft.com/office/drawing/2015/9/8/chartex" xmlns:cx2="http://schemas.microsoft.com/office/drawing/2015/10/21/chartex" xmlns:cx3="http://schemas.microsoft.com/office/drawing/2016/5/9/chartex" xmlns:cx4="http://schemas.microsoft.com/office/drawing/2016/5/10/chartex" xmlns:cx5="http://schemas.microsoft.com/office/drawing/2016/5/11/chartex" xmlns:cx6="http://schemas.microsoft.com/office/drawing/2016/5/12/chartex" xmlns:cx7="http://schemas.microsoft.com/office/drawing/2016/5/13/chartex" xmlns:cx8="http://schemas.microsoft.com/office/drawing/2016/5/14/chartex" xmlns:mc="http://schemas.openxmlformats.org/markup-compatibility/2006" xmlns:aink="http://schemas.microsoft.com/office/drawing/2016/ink" xmlns:am3d="http://schemas.microsoft.com/office/drawing/2017/model3d" xmlns:o="urn:schemas-microsoft-com:office:office" xmlns:oel="http://schemas.microsoft.com/office/2019/extlst" xmlns:r="http://schemas.openxmlformats.org/officeDocument/2006/relationships" xmlns:m="http://schemas.openxmlformats.org/officeDocument/2006/math" xmlns:v="urn:schemas-microsoft-com:vml" xmlns:wp14="http://schemas.microsoft.com/office/word/2010/wordprocessingDrawing" xmlns:wp="http://schemas.openxmlformats.org/drawingml/2006/wordprocessingDrawing" xmlns:w10="urn:schemas-microsoft-com:office:word" xmlns:w="http://schemas.openxmlformats.org/wordprocessingml/2006/main" xmlns:w14="http://schemas.microsoft.com/office/word/2010/wordml" xmlns:w15="http://schemas.microsoft.com/office/word/2012/wordml" xmlns:w16cex="http://schemas.microsoft.com/office/word/2018/wordml/cex" xmlns:w16cid="http://schemas.microsoft.com/office/word/2016/wordml/cid" xmlns:w16="http://schemas.microsoft.com/office/word/2018/wordml" xmlns:w16du="http://schemas.microsoft.com/office/word/2023/wordml/word16du" xmlns:w16sdtdh="http://schemas.microsoft.com/office/word/2020/wordml/sdtdatahash" xmlns:w16se="http://schemas.microsoft.com/office/word/2015/wordml/symex" xmlns:wpg="http://schemas.microsoft.com/office/word/2010/wordprocessingGroup" xmlns:wpi="http://schemas.microsoft.com/office/word/2010/wordprocessingInk" xmlns:wne="http://schemas.microsoft.com/office/word/2006/wordml" xmlns:wps="http://schemas.microsoft.com/office/word/2010/wordprocessingShape" mc:Ignorable="w14 w15 w16se w16cid w16 w16cex w16sdtdh w16du wp14">
   <w:body>
     <w:p>
       <w:pPr>
@@ -140,7 +140,7 @@
                     </w:rPr>
                   </w:pPr>
                   <w:r>
-                    <w:t>Name</w:t>
+                    <w:t>Petar Bozovic</w:t>
                   </w:r>
                 </w:p>
               </w:tc>
@@ -1743,7 +1743,103 @@
                       <w:iCs/>
                       <w:color w:val="1D1B11" w:themeColor="background2" w:themeShade="1A"/>
                     </w:rPr>
-                    <w:t>Hoe meer punten je hebt hoe sneller de planeten gaan.</w:t>
+                    <w:t xml:space="preserve">Hoe </w:t>
+                  </w:r>
+                  <w:proofErr w:type="spellStart"/>
+                  <w:r>
+                    <w:rPr>
+                      <w:iCs/>
+                      <w:color w:val="1D1B11" w:themeColor="background2" w:themeShade="1A"/>
+                    </w:rPr>
+                    <w:t>meer</w:t>
+                  </w:r>
+                  <w:proofErr w:type="spellEnd"/>
+                  <w:r>
+                    <w:rPr>
+                      <w:iCs/>
+                      <w:color w:val="1D1B11" w:themeColor="background2" w:themeShade="1A"/>
+                    </w:rPr>
+                    <w:t xml:space="preserve"> </w:t>
+                  </w:r>
+                  <w:proofErr w:type="spellStart"/>
+                  <w:r>
+                    <w:rPr>
+                      <w:iCs/>
+                      <w:color w:val="1D1B11" w:themeColor="background2" w:themeShade="1A"/>
+                    </w:rPr>
+                    <w:t>punten</w:t>
+                  </w:r>
+                  <w:proofErr w:type="spellEnd"/>
+                  <w:r>
+                    <w:rPr>
+                      <w:iCs/>
+                      <w:color w:val="1D1B11" w:themeColor="background2" w:themeShade="1A"/>
+                    </w:rPr>
+                    <w:t xml:space="preserve"> je </w:t>
+                  </w:r>
+                  <w:proofErr w:type="spellStart"/>
+                  <w:r>
+                    <w:rPr>
+                      <w:iCs/>
+                      <w:color w:val="1D1B11" w:themeColor="background2" w:themeShade="1A"/>
+                    </w:rPr>
+                    <w:t>hebt</w:t>
+                  </w:r>
+                  <w:proofErr w:type="spellEnd"/>
+                  <w:r>
+                    <w:rPr>
+                      <w:iCs/>
+                      <w:color w:val="1D1B11" w:themeColor="background2" w:themeShade="1A"/>
+                    </w:rPr>
+                    <w:t xml:space="preserve"> hoe </w:t>
+                  </w:r>
+                  <w:proofErr w:type="spellStart"/>
+                  <w:r>
+                    <w:rPr>
+                      <w:iCs/>
+                      <w:color w:val="1D1B11" w:themeColor="background2" w:themeShade="1A"/>
+                    </w:rPr>
+                    <w:t>sneller</w:t>
+                  </w:r>
+                  <w:proofErr w:type="spellEnd"/>
+                  <w:r>
+                    <w:rPr>
+                      <w:iCs/>
+                      <w:color w:val="1D1B11" w:themeColor="background2" w:themeShade="1A"/>
+                    </w:rPr>
+                    <w:t xml:space="preserve"> de </w:t>
+                  </w:r>
+                  <w:proofErr w:type="spellStart"/>
+                  <w:r>
+                    <w:rPr>
+                      <w:iCs/>
+                      <w:color w:val="1D1B11" w:themeColor="background2" w:themeShade="1A"/>
+                    </w:rPr>
+                    <w:t>planeten</w:t>
+                  </w:r>
+                  <w:proofErr w:type="spellEnd"/>
+                  <w:r>
+                    <w:rPr>
+                      <w:iCs/>
+                      <w:color w:val="1D1B11" w:themeColor="background2" w:themeShade="1A"/>
+                    </w:rPr>
+                    <w:t xml:space="preserve"> </w:t>
+                  </w:r>
+                  <w:proofErr w:type="spellStart"/>
+                  <w:r>
+                    <w:rPr>
+                      <w:iCs/>
+                      <w:color w:val="1D1B11" w:themeColor="background2" w:themeShade="1A"/>
+                    </w:rPr>
+                    <w:t>gaan</w:t>
+                  </w:r>
+                  <w:proofErr w:type="spellEnd"/>
+                  <w:r>
+                    <w:rPr>
+                      <w:iCs/>
+                      <w:color w:val="1D1B11" w:themeColor="background2" w:themeShade="1A"/>
+                    </w:rPr>
+                    <w:t>.</w:t>
                   </w:r>
                 </w:p>
               </w:tc>
@@ -1834,8 +1930,129 @@
                       <w:iCs/>
                       <w:color w:val="1D1B11" w:themeColor="background2" w:themeShade="1A"/>
                     </w:rPr>
-                    <w:t>De game wordt moeilijker naarmate de tijd om het niet even makkelijk te houden</w:t>
-                  </w:r>
+                    <w:t xml:space="preserve">De game </w:t>
+                  </w:r>
+                  <w:proofErr w:type="spellStart"/>
+                  <w:r>
+                    <w:rPr>
+                      <w:iCs/>
+                      <w:color w:val="1D1B11" w:themeColor="background2" w:themeShade="1A"/>
+                    </w:rPr>
+                    <w:t>wordt</w:t>
+                  </w:r>
+                  <w:proofErr w:type="spellEnd"/>
+                  <w:r>
+                    <w:rPr>
+                      <w:iCs/>
+                      <w:color w:val="1D1B11" w:themeColor="background2" w:themeShade="1A"/>
+                    </w:rPr>
+                    <w:t xml:space="preserve"> </w:t>
+                  </w:r>
+                  <w:proofErr w:type="spellStart"/>
+                  <w:r>
+                    <w:rPr>
+                      <w:iCs/>
+                      <w:color w:val="1D1B11" w:themeColor="background2" w:themeShade="1A"/>
+                    </w:rPr>
+                    <w:t>moeilijker</w:t>
+                  </w:r>
+                  <w:proofErr w:type="spellEnd"/>
+                  <w:r>
+                    <w:rPr>
+                      <w:iCs/>
+                      <w:color w:val="1D1B11" w:themeColor="background2" w:themeShade="1A"/>
+                    </w:rPr>
+                    <w:t xml:space="preserve"> </w:t>
+                  </w:r>
+                  <w:proofErr w:type="spellStart"/>
+                  <w:r>
+                    <w:rPr>
+                      <w:iCs/>
+                      <w:color w:val="1D1B11" w:themeColor="background2" w:themeShade="1A"/>
+                    </w:rPr>
+                    <w:t>naarmate</w:t>
+                  </w:r>
+                  <w:proofErr w:type="spellEnd"/>
+                  <w:r>
+                    <w:rPr>
+                      <w:iCs/>
+                      <w:color w:val="1D1B11" w:themeColor="background2" w:themeShade="1A"/>
+                    </w:rPr>
+                    <w:t xml:space="preserve"> de </w:t>
+                  </w:r>
+                  <w:proofErr w:type="spellStart"/>
+                  <w:r>
+                    <w:rPr>
+                      <w:iCs/>
+                      <w:color w:val="1D1B11" w:themeColor="background2" w:themeShade="1A"/>
+                    </w:rPr>
+                    <w:t>tijd</w:t>
+                  </w:r>
+                  <w:proofErr w:type="spellEnd"/>
+                  <w:r>
+                    <w:rPr>
+                      <w:iCs/>
+                      <w:color w:val="1D1B11" w:themeColor="background2" w:themeShade="1A"/>
+                    </w:rPr>
+                    <w:t xml:space="preserve"> om het </w:t>
+                  </w:r>
+                  <w:proofErr w:type="spellStart"/>
+                  <w:r>
+                    <w:rPr>
+                      <w:iCs/>
+                      <w:color w:val="1D1B11" w:themeColor="background2" w:themeShade="1A"/>
+                    </w:rPr>
+                    <w:t>niet</w:t>
+                  </w:r>
+                  <w:proofErr w:type="spellEnd"/>
+                  <w:r>
+                    <w:rPr>
+                      <w:iCs/>
+                      <w:color w:val="1D1B11" w:themeColor="background2" w:themeShade="1A"/>
+                    </w:rPr>
+                    <w:t xml:space="preserve"> even </w:t>
+                  </w:r>
+                  <w:proofErr w:type="spellStart"/>
+                  <w:r>
+                    <w:rPr>
+                      <w:iCs/>
+                      <w:color w:val="1D1B11" w:themeColor="background2" w:themeShade="1A"/>
+                    </w:rPr>
+                    <w:t>makkelijk</w:t>
+                  </w:r>
+                  <w:proofErr w:type="spellEnd"/>
+                  <w:r>
+                    <w:rPr>
+                      <w:iCs/>
+                      <w:color w:val="1D1B11" w:themeColor="background2" w:themeShade="1A"/>
+                    </w:rPr>
+                    <w:t xml:space="preserve"> </w:t>
+                  </w:r>
+                  <w:proofErr w:type="spellStart"/>
+                  <w:r>
+                    <w:rPr>
+                      <w:iCs/>
+                      <w:color w:val="1D1B11" w:themeColor="background2" w:themeShade="1A"/>
+                    </w:rPr>
+                    <w:t>te</w:t>
+                  </w:r>
+                  <w:proofErr w:type="spellEnd"/>
+                  <w:r>
+                    <w:rPr>
+                      <w:iCs/>
+                      <w:color w:val="1D1B11" w:themeColor="background2" w:themeShade="1A"/>
+                    </w:rPr>
+                    <w:t xml:space="preserve"> </w:t>
+                  </w:r>
+                  <w:proofErr w:type="spellStart"/>
+                  <w:r>
+                    <w:rPr>
+                      <w:iCs/>
+                      <w:color w:val="1D1B11" w:themeColor="background2" w:themeShade="1A"/>
+                    </w:rPr>
+                    <w:t>houden</w:t>
+                  </w:r>
+                  <w:proofErr w:type="spellEnd"/>
                 </w:p>
               </w:tc>
             </w:tr>
@@ -2875,7 +3092,6 @@
                   <w:r>
                     <w:rPr>
                       <w:i/>
-                      <w:color w:val="B7B7B7"/>
                     </w:rPr>
                     <w:t>Player is moveable</w:t>
                   </w:r>
@@ -2962,19 +3178,7 @@
                     <w:rPr>
                       <w:i/>
                     </w:rPr>
-                    <w:t>02</w:t>
-                  </w:r>
-                  <w:r>
-                    <w:rPr>
-                      <w:i/>
-                    </w:rPr>
-                    <w:t>/</w:t>
-                  </w:r>
-                  <w:r>
-                    <w:rPr>
-                      <w:i/>
-                    </w:rPr>
-                    <w:t>11</w:t>
+                    <w:t>02/11</w:t>
                   </w:r>
                 </w:p>
               </w:tc>
@@ -3102,7 +3306,6 @@
                   <w:r>
                     <w:rPr>
                       <w:i/>
-                      <w:color w:val="B7B7B7"/>
                     </w:rPr>
                     <w:t>Planets spawn in and move to the player</w:t>
                   </w:r>
@@ -3189,19 +3392,7 @@
                     <w:rPr>
                       <w:i/>
                     </w:rPr>
-                    <w:t>02</w:t>
-                  </w:r>
-                  <w:r>
-                    <w:rPr>
-                      <w:i/>
-                    </w:rPr>
-                    <w:t>/</w:t>
-                  </w:r>
-                  <w:r>
-                    <w:rPr>
-                      <w:i/>
-                    </w:rPr>
-                    <w:t>14</w:t>
+                    <w:t>02/14</w:t>
                   </w:r>
                 </w:p>
               </w:tc>
@@ -3329,7 +3520,6 @@
                   <w:r>
                     <w:rPr>
                       <w:i/>
-                      <w:color w:val="B7B7B7"/>
                     </w:rPr>
                     <w:t>Score adds up when surviving</w:t>
                   </w:r>
@@ -3416,19 +3606,7 @@
                     <w:rPr>
                       <w:i/>
                     </w:rPr>
-                    <w:t>02</w:t>
-                  </w:r>
-                  <w:r>
-                    <w:rPr>
-                      <w:i/>
-                    </w:rPr>
-                    <w:t>/</w:t>
-                  </w:r>
-                  <w:r>
-                    <w:rPr>
-                      <w:i/>
-                    </w:rPr>
-                    <w:t>15</w:t>
+                    <w:t>02/15</w:t>
                   </w:r>
                 </w:p>
               </w:tc>
@@ -3549,7 +3727,6 @@
                   <w:r>
                     <w:rPr>
                       <w:i/>
-                      <w:color w:val="B7B7B7"/>
                     </w:rPr>
                     <w:t>Title screen shows company name and End Screen</w:t>
                   </w:r>
@@ -3636,19 +3813,7 @@
                     <w:rPr>
                       <w:i/>
                     </w:rPr>
-                    <w:t>02</w:t>
-                  </w:r>
-                  <w:r>
-                    <w:rPr>
-                      <w:i/>
-                    </w:rPr>
-                    <w:t>/</w:t>
-                  </w:r>
-                  <w:r>
-                    <w:rPr>
-                      <w:i/>
-                    </w:rPr>
-                    <w:t>21</w:t>
+                    <w:t>02/21</w:t>
                   </w:r>
                 </w:p>
               </w:tc>
@@ -3769,7 +3934,6 @@
                   <w:r>
                     <w:rPr>
                       <w:i/>
-                      <w:color w:val="B7B7B7"/>
                     </w:rPr>
                     <w:t>Polish Game and Finish up</w:t>
                   </w:r>
@@ -3856,19 +4020,7 @@
                     <w:rPr>
                       <w:i/>
                     </w:rPr>
-                    <w:t>02</w:t>
-                  </w:r>
-                  <w:r>
-                    <w:rPr>
-                      <w:i/>
-                    </w:rPr>
-                    <w:t>/</w:t>
-                  </w:r>
-                  <w:r>
-                    <w:rPr>
-                      <w:i/>
-                    </w:rPr>
-                    <w:t>22</w:t>
+                    <w:t>02/22</w:t>
                   </w:r>
                 </w:p>
               </w:tc>
@@ -3983,13 +4135,11 @@
                     <w:ind w:left="270"/>
                     <w:rPr>
                       <w:i/>
-                      <w:color w:val="B7B7B7"/>
                     </w:rPr>
                   </w:pPr>
                   <w:r>
                     <w:rPr>
                       <w:i/>
-                      <w:color w:val="B7B7B7"/>
                     </w:rPr>
                     <w:t>Feature on backlog - not a part of the minimum viable product</w:t>
                   </w:r>
@@ -4005,13 +4155,11 @@
                     <w:ind w:left="270"/>
                     <w:rPr>
                       <w:i/>
-                      <w:color w:val="B7B7B7"/>
                     </w:rPr>
                   </w:pPr>
                   <w:r>
                     <w:rPr>
                       <w:i/>
-                      <w:color w:val="B7B7B7"/>
                     </w:rPr>
                     <w:t>Feature on backlog - not a part of the minimum viable product</w:t>
                   </w:r>
@@ -4033,7 +4181,6 @@
                   <w:r>
                     <w:rPr>
                       <w:i/>
-                      <w:color w:val="B7B7B7"/>
                     </w:rPr>
                     <w:t>Feature on backlog - not a part of the minimum viable product</w:t>
                   </w:r>
@@ -4120,7 +4267,7 @@
                     <w:rPr>
                       <w:i/>
                     </w:rPr>
-                    <w:t>mm/dd</w:t>
+                    <w:t>02/22</w:t>
                   </w:r>
                 </w:p>
               </w:tc>
@@ -4143,95 +4290,6 @@
     </w:tbl>
     <w:p/>
     <w:p/>
-    <w:p>
-      <w:pPr>
-        <w:pStyle w:val="Heading1"/>
-      </w:pPr>
-      <w:bookmarkStart w:id="12" w:name="_3ukp1qr5xcjr" w:colFirst="0" w:colLast="0"/>
-      <w:bookmarkEnd w:id="12"/>
-      <w:r>
-        <w:lastRenderedPageBreak/>
-        <w:t>Project Sketch</w:t>
-      </w:r>
-    </w:p>
-    <w:p>
-      <w:r>
-        <w:rPr>
-          <w:noProof/>
-        </w:rPr>
-        <mc:AlternateContent>
-          <mc:Choice Requires="wps">
-            <w:drawing>
-              <wp:inline distT="114300" distB="114300" distL="114300" distR="114300" wp14:anchorId="598627B5" wp14:editId="0AAE312F">
-                <wp:extent cx="6400800" cy="3123663"/>
-                <wp:effectExtent l="0" t="0" r="0" b="0"/>
-                <wp:docPr id="1" name="Rectangle 1"/>
-                <wp:cNvGraphicFramePr/>
-                <a:graphic xmlns:a="http://schemas.openxmlformats.org/drawingml/2006/main">
-                  <a:graphicData uri="http://schemas.microsoft.com/office/word/2010/wordprocessingShape">
-                    <wps:wsp>
-                      <wps:cNvSpPr/>
-                      <wps:spPr>
-                        <a:xfrm>
-                          <a:off x="59000" y="88500"/>
-                          <a:ext cx="6736800" cy="3274800"/>
-                        </a:xfrm>
-                        <a:prstGeom prst="rect">
-                          <a:avLst/>
-                        </a:prstGeom>
-                        <a:solidFill>
-                          <a:srgbClr val="F3F3F3"/>
-                        </a:solidFill>
-                        <a:ln w="9525" cap="flat" cmpd="sng">
-                          <a:solidFill>
-                            <a:srgbClr val="D9D9D9"/>
-                          </a:solidFill>
-                          <a:prstDash val="solid"/>
-                          <a:round/>
-                          <a:headEnd type="none" w="sm" len="sm"/>
-                          <a:tailEnd type="none" w="sm" len="sm"/>
-                        </a:ln>
-                      </wps:spPr>
-                      <wps:txbx>
-                        <w:txbxContent>
-                          <w:p>
-                            <w:pPr>
-                              <w:spacing w:line="240" w:lineRule="auto"/>
-                              <w:textDirection w:val="btLr"/>
-                            </w:pPr>
-                          </w:p>
-                        </w:txbxContent>
-                      </wps:txbx>
-                      <wps:bodyPr spcFirstLastPara="1" wrap="square" lIns="91425" tIns="91425" rIns="91425" bIns="91425" anchor="ctr" anchorCtr="0">
-                        <a:noAutofit/>
-                      </wps:bodyPr>
-                    </wps:wsp>
-                  </a:graphicData>
-                </a:graphic>
-              </wp:inline>
-            </w:drawing>
-          </mc:Choice>
-          <mc:Fallback>
-            <w:pict>
-              <v:rect w14:anchorId="598627B5" id="Rectangle 1" o:spid="_x0000_s1026" style="width:7in;height:245.95pt;visibility:visible;mso-wrap-style:square;mso-left-percent:-10001;mso-top-percent:-10001;mso-position-horizontal:absolute;mso-position-horizontal-relative:char;mso-position-vertical:absolute;mso-position-vertical-relative:line;mso-left-percent:-10001;mso-top-percent:-10001;v-text-anchor:middle" o:gfxdata="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" fillcolor="#f3f3f3" strokecolor="#d9d9d9">
-                <v:stroke startarrowwidth="narrow" startarrowlength="short" endarrowwidth="narrow" endarrowlength="short" joinstyle="round"/>
-                <v:textbox inset="2.53958mm,2.53958mm,2.53958mm,2.53958mm">
-                  <w:txbxContent>
-                    <w:p>
-                      <w:pPr>
-                        <w:spacing w:line="240" w:lineRule="auto"/>
-                        <w:textDirection w:val="btLr"/>
-                      </w:pPr>
-                    </w:p>
-                  </w:txbxContent>
-                </v:textbox>
-                <w10:anchorlock/>
-              </v:rect>
-            </w:pict>
-          </mc:Fallback>
-        </mc:AlternateContent>
-      </w:r>
-    </w:p>
     <w:sectPr>
       <w:pgSz w:w="12240" w:h="15840"/>
       <w:pgMar w:top="360" w:right="1080" w:bottom="720" w:left="1080" w:header="720" w:footer="720" w:gutter="0"/>
@@ -4243,7 +4301,7 @@
 </file>
 
 <file path=word/numbering.xml><?xml version="1.0" encoding="utf-8"?>
-<w:numbering xmlns:wpc="http://schemas.microsoft.com/office/word/2010/wordprocessingCanvas" xmlns:cx="http://schemas.microsoft.com/office/drawing/2014/chartex" xmlns:cx1="http://schemas.microsoft.com/office/drawing/2015/9/8/chartex" xmlns:cx2="http://schemas.microsoft.com/office/drawing/2015/10/21/chartex" xmlns:cx3="http://schemas.microsoft.com/office/drawing/2016/5/9/chartex" xmlns:cx4="http://schemas.microsoft.com/office/drawing/2016/5/10/chartex" xmlns:cx5="http://schemas.microsoft.com/office/drawing/2016/5/11/chartex" xmlns:cx6="http://schemas.microsoft.com/office/drawing/2016/5/12/chartex" xmlns:cx7="http://schemas.microsoft.com/office/drawing/2016/5/13/chartex" xmlns:cx8="http://schemas.microsoft.com/office/drawing/2016/5/14/chartex" xmlns:mc="http://schemas.openxmlformats.org/markup-compatibility/2006" xmlns:aink="http://schemas.microsoft.com/office/drawing/2016/ink" xmlns:am3d="http://schemas.microsoft.com/office/drawing/2017/model3d" xmlns:o="urn:schemas-microsoft-com:office:office" xmlns:oel="http://schemas.microsoft.com/office/2019/extlst" xmlns:r="http://schemas.openxmlformats.org/officeDocument/2006/relationships" xmlns:m="http://schemas.openxmlformats.org/officeDocument/2006/math" xmlns:v="urn:schemas-microsoft-com:vml" xmlns:wp14="http://schemas.microsoft.com/office/word/2010/wordprocessingDrawing" xmlns:wp="http://schemas.openxmlformats.org/drawingml/2006/wordprocessingDrawing" xmlns:w10="urn:schemas-microsoft-com:office:word" xmlns:w="http://schemas.openxmlformats.org/wordprocessingml/2006/main" xmlns:w14="http://schemas.microsoft.com/office/word/2010/wordml" xmlns:w15="http://schemas.microsoft.com/office/word/2012/wordml" xmlns:w16cex="http://schemas.microsoft.com/office/word/2018/wordml/cex" xmlns:w16cid="http://schemas.microsoft.com/office/word/2016/wordml/cid" xmlns:w16="http://schemas.microsoft.com/office/word/2018/wordml" xmlns:w16sdtdh="http://schemas.microsoft.com/office/word/2020/wordml/sdtdatahash" xmlns:w16se="http://schemas.microsoft.com/office/word/2015/wordml/symex" xmlns:wpg="http://schemas.microsoft.com/office/word/2010/wordprocessingGroup" xmlns:wpi="http://schemas.microsoft.com/office/word/2010/wordprocessingInk" xmlns:wne="http://schemas.microsoft.com/office/word/2006/wordml" xmlns:wps="http://schemas.microsoft.com/office/word/2010/wordprocessingShape" mc:Ignorable="w14 w15 w16se w16cid w16 w16cex w16sdtdh wp14">
+<w:numbering xmlns:wpc="http://schemas.microsoft.com/office/word/2010/wordprocessingCanvas" xmlns:cx="http://schemas.microsoft.com/office/drawing/2014/chartex" xmlns:cx1="http://schemas.microsoft.com/office/drawing/2015/9/8/chartex" xmlns:cx2="http://schemas.microsoft.com/office/drawing/2015/10/21/chartex" xmlns:cx3="http://schemas.microsoft.com/office/drawing/2016/5/9/chartex" xmlns:cx4="http://schemas.microsoft.com/office/drawing/2016/5/10/chartex" xmlns:cx5="http://schemas.microsoft.com/office/drawing/2016/5/11/chartex" xmlns:cx6="http://schemas.microsoft.com/office/drawing/2016/5/12/chartex" xmlns:cx7="http://schemas.microsoft.com/office/drawing/2016/5/13/chartex" xmlns:cx8="http://schemas.microsoft.com/office/drawing/2016/5/14/chartex" xmlns:mc="http://schemas.openxmlformats.org/markup-compatibility/2006" xmlns:aink="http://schemas.microsoft.com/office/drawing/2016/ink" xmlns:am3d="http://schemas.microsoft.com/office/drawing/2017/model3d" xmlns:o="urn:schemas-microsoft-com:office:office" xmlns:oel="http://schemas.microsoft.com/office/2019/extlst" xmlns:r="http://schemas.openxmlformats.org/officeDocument/2006/relationships" xmlns:m="http://schemas.openxmlformats.org/officeDocument/2006/math" xmlns:v="urn:schemas-microsoft-com:vml" xmlns:wp14="http://schemas.microsoft.com/office/word/2010/wordprocessingDrawing" xmlns:wp="http://schemas.openxmlformats.org/drawingml/2006/wordprocessingDrawing" xmlns:w10="urn:schemas-microsoft-com:office:word" xmlns:w="http://schemas.openxmlformats.org/wordprocessingml/2006/main" xmlns:w14="http://schemas.microsoft.com/office/word/2010/wordml" xmlns:w15="http://schemas.microsoft.com/office/word/2012/wordml" xmlns:w16cex="http://schemas.microsoft.com/office/word/2018/wordml/cex" xmlns:w16cid="http://schemas.microsoft.com/office/word/2016/wordml/cid" xmlns:w16="http://schemas.microsoft.com/office/word/2018/wordml" xmlns:w16du="http://schemas.microsoft.com/office/word/2023/wordml/word16du" xmlns:w16sdtdh="http://schemas.microsoft.com/office/word/2020/wordml/sdtdatahash" xmlns:w16se="http://schemas.microsoft.com/office/word/2015/wordml/symex" xmlns:wpg="http://schemas.microsoft.com/office/word/2010/wordprocessingGroup" xmlns:wpi="http://schemas.microsoft.com/office/word/2010/wordprocessingInk" xmlns:wne="http://schemas.microsoft.com/office/word/2006/wordml" xmlns:wps="http://schemas.microsoft.com/office/word/2010/wordprocessingShape" mc:Ignorable="w14 w15 w16se w16cid w16 w16cex w16sdtdh w16du wp14">
   <w:abstractNum w:abstractNumId="0" w15:restartNumberingAfterBreak="0">
     <w:nsid w:val="3F2E7A59"/>
     <w:multiLevelType w:val="multilevel"/>
@@ -4364,7 +4422,7 @@
 </file>
 
 <file path=word/styles.xml><?xml version="1.0" encoding="utf-8"?>
-<w:styles xmlns:mc="http://schemas.openxmlformats.org/markup-compatibility/2006" xmlns:r="http://schemas.openxmlformats.org/officeDocument/2006/relationships" xmlns:w="http://schemas.openxmlformats.org/wordprocessingml/2006/main" xmlns:w14="http://schemas.microsoft.com/office/word/2010/wordml" xmlns:w15="http://schemas.microsoft.com/office/word/2012/wordml" xmlns:w16cex="http://schemas.microsoft.com/office/word/2018/wordml/cex" xmlns:w16cid="http://schemas.microsoft.com/office/word/2016/wordml/cid" xmlns:w16="http://schemas.microsoft.com/office/word/2018/wordml" xmlns:w16sdtdh="http://schemas.microsoft.com/office/word/2020/wordml/sdtdatahash" xmlns:w16se="http://schemas.microsoft.com/office/word/2015/wordml/symex" mc:Ignorable="w14 w15 w16se w16cid w16 w16cex w16sdtdh">
+<w:styles xmlns:mc="http://schemas.openxmlformats.org/markup-compatibility/2006" xmlns:r="http://schemas.openxmlformats.org/officeDocument/2006/relationships" xmlns:w="http://schemas.openxmlformats.org/wordprocessingml/2006/main" xmlns:w14="http://schemas.microsoft.com/office/word/2010/wordml" xmlns:w15="http://schemas.microsoft.com/office/word/2012/wordml" xmlns:w16cex="http://schemas.microsoft.com/office/word/2018/wordml/cex" xmlns:w16cid="http://schemas.microsoft.com/office/word/2016/wordml/cid" xmlns:w16="http://schemas.microsoft.com/office/word/2018/wordml" xmlns:w16du="http://schemas.microsoft.com/office/word/2023/wordml/word16du" xmlns:w16sdtdh="http://schemas.microsoft.com/office/word/2020/wordml/sdtdatahash" xmlns:w16se="http://schemas.microsoft.com/office/word/2015/wordml/symex" mc:Ignorable="w14 w15 w16se w16cid w16 w16cex w16sdtdh w16du">
   <w:docDefaults>
     <w:rPrDefault>
       <w:rPr>
@@ -5459,6 +5517,17 @@
       </w:tblCellMar>
     </w:tblPr>
   </w:style>
+  <w:style w:type="paragraph" w:styleId="ListParagraph">
+    <w:name w:val="List Paragraph"/>
+    <w:basedOn w:val="Normal"/>
+    <w:uiPriority w:val="34"/>
+    <w:qFormat/>
+    <w:rsid w:val="00D97018"/>
+    <w:pPr>
+      <w:ind w:left="720"/>
+      <w:contextualSpacing/>
+    </w:pPr>
+  </w:style>
 </w:styles>
 </file>
 

</xml_diff>